<commit_message>
Moved all computations from Animation to SkeletonAnimator.
- Moved all computations from Animation to SkeletonAnimator.
- Animation is now a keyframe container with conveniences functions.
- Save the english doc as pdf.
</commit_message>
<xml_diff>
--- a/help/en/Skeleton extension - Basics.docx
+++ b/help/en/Skeleton extension - Basics.docx
@@ -12,10 +12,10 @@
       <w:r>
         <w:rPr>
           <w:noProof/>
-          <w:lang w:eastAsia="fr-FR"/>
+          <w:lang w:val="en-US" w:eastAsia="fr-FR"/>
         </w:rPr>
         <w:drawing>
-          <wp:inline distT="0" distB="0" distL="0" distR="0">
+          <wp:inline distT="0" distB="0" distL="0" distR="0" wp14:anchorId="1E948AEC" wp14:editId="43A24E8F">
             <wp:extent cx="215661" cy="215661"/>
             <wp:effectExtent l="0" t="0" r="0" b="0"/>
             <wp:docPr id="1" name="Image 1"/>
@@ -79,14 +79,10 @@
         <w:rPr>
           <w:lang w:val="en-US"/>
         </w:rPr>
-        <w:t xml:space="preserve">The skeleton extension will allow you to create </w:t>
-      </w:r>
-      <w:r>
-        <w:rPr>
-          <w:lang w:val="en-US"/>
-        </w:rPr>
-        <w:t>articulated objects like the human skeleton. This document is dedicated to the basics principles of the extension.</w:t>
-      </w:r>
+        <w:t>The skeleton extension will allow you to create articulated objects like the human skeleton. This document is dedicated to the basics principles of the extension.</w:t>
+      </w:r>
+      <w:bookmarkStart w:id="0" w:name="_GoBack"/>
+      <w:bookmarkEnd w:id="0"/>
     </w:p>
     <w:sdt>
       <w:sdtPr>
@@ -97,7 +93,7 @@
           <w:color w:val="auto"/>
           <w:sz w:val="22"/>
           <w:szCs w:val="22"/>
-          <w:lang w:eastAsia="en-US"/>
+          <w:lang w:val="en-US" w:eastAsia="en-US"/>
         </w:rPr>
         <w:id w:val="-251433018"/>
         <w:docPartObj>
@@ -110,11 +106,20 @@
         <w:p>
           <w:pPr>
             <w:pStyle w:val="En-ttedetabledesmatires"/>
+            <w:rPr>
+              <w:lang w:val="en-US"/>
+            </w:rPr>
           </w:pPr>
           <w:r>
+            <w:rPr>
+              <w:lang w:val="en-US"/>
+            </w:rPr>
             <w:t xml:space="preserve">Table </w:t>
           </w:r>
           <w:r>
+            <w:rPr>
+              <w:lang w:val="en-US"/>
+            </w:rPr>
             <w:t>of contents</w:t>
           </w:r>
         </w:p>
@@ -132,19 +137,29 @@
             </w:rPr>
           </w:pPr>
           <w:r>
+            <w:rPr>
+              <w:lang w:val="en-US"/>
+            </w:rPr>
             <w:fldChar w:fldCharType="begin"/>
           </w:r>
           <w:r>
+            <w:rPr>
+              <w:lang w:val="en-US"/>
+            </w:rPr>
             <w:instrText xml:space="preserve"> TOC \o "1-3" \h \z \u </w:instrText>
           </w:r>
           <w:r>
+            <w:rPr>
+              <w:lang w:val="en-US"/>
+            </w:rPr>
             <w:fldChar w:fldCharType="separate"/>
           </w:r>
-          <w:hyperlink w:anchor="_Toc334518132" w:history="1">
+          <w:hyperlink w:anchor="_Toc334535839" w:history="1">
             <w:r>
               <w:rPr>
                 <w:rStyle w:val="Lienhypertexte"/>
                 <w:noProof/>
+                <w:lang w:val="en-US"/>
               </w:rPr>
               <w:t>I.</w:t>
             </w:r>
@@ -160,6 +175,7 @@
               <w:rPr>
                 <w:rStyle w:val="Lienhypertexte"/>
                 <w:noProof/>
+                <w:lang w:val="en-US"/>
               </w:rPr>
               <w:t>General presentation</w:t>
             </w:r>
@@ -182,7 +198,7 @@
                 <w:noProof/>
                 <w:webHidden/>
               </w:rPr>
-              <w:instrText xml:space="preserve"> PAGEREF _Toc334518132 \h </w:instrText>
+              <w:instrText xml:space="preserve"> PAGEREF _Toc334535839 \h </w:instrText>
             </w:r>
             <w:r>
               <w:rPr>
@@ -226,11 +242,12 @@
               <w:lang w:eastAsia="fr-FR"/>
             </w:rPr>
           </w:pPr>
-          <w:hyperlink w:anchor="_Toc334518133" w:history="1">
+          <w:hyperlink w:anchor="_Toc334535840" w:history="1">
             <w:r>
               <w:rPr>
                 <w:rStyle w:val="Lienhypertexte"/>
                 <w:noProof/>
+                <w:lang w:val="en-US"/>
               </w:rPr>
               <w:t>II.</w:t>
             </w:r>
@@ -246,6 +263,7 @@
               <w:rPr>
                 <w:rStyle w:val="Lienhypertexte"/>
                 <w:noProof/>
+                <w:lang w:val="en-US"/>
               </w:rPr>
               <w:t>The bones</w:t>
             </w:r>
@@ -268,7 +286,7 @@
                 <w:noProof/>
                 <w:webHidden/>
               </w:rPr>
-              <w:instrText xml:space="preserve"> PAGEREF _Toc334518133 \h </w:instrText>
+              <w:instrText xml:space="preserve"> PAGEREF _Toc334535840 \h </w:instrText>
             </w:r>
             <w:r>
               <w:rPr>
@@ -312,11 +330,12 @@
               <w:lang w:eastAsia="fr-FR"/>
             </w:rPr>
           </w:pPr>
-          <w:hyperlink w:anchor="_Toc334518134" w:history="1">
+          <w:hyperlink w:anchor="_Toc334535841" w:history="1">
             <w:r>
               <w:rPr>
                 <w:rStyle w:val="Lienhypertexte"/>
                 <w:noProof/>
+                <w:lang w:val="en-US"/>
               </w:rPr>
               <w:t>A.</w:t>
             </w:r>
@@ -332,6 +351,7 @@
               <w:rPr>
                 <w:rStyle w:val="Lienhypertexte"/>
                 <w:noProof/>
+                <w:lang w:val="en-US"/>
               </w:rPr>
               <w:t>The base bone (root)</w:t>
             </w:r>
@@ -354,7 +374,7 @@
                 <w:noProof/>
                 <w:webHidden/>
               </w:rPr>
-              <w:instrText xml:space="preserve"> PAGEREF _Toc334518134 \h </w:instrText>
+              <w:instrText xml:space="preserve"> PAGEREF _Toc334535841 \h </w:instrText>
             </w:r>
             <w:r>
               <w:rPr>
@@ -398,11 +418,12 @@
               <w:lang w:eastAsia="fr-FR"/>
             </w:rPr>
           </w:pPr>
-          <w:hyperlink w:anchor="_Toc334518135" w:history="1">
+          <w:hyperlink w:anchor="_Toc334535842" w:history="1">
             <w:r>
               <w:rPr>
                 <w:rStyle w:val="Lienhypertexte"/>
                 <w:noProof/>
+                <w:lang w:val="en-US"/>
               </w:rPr>
               <w:t>B.</w:t>
             </w:r>
@@ -418,6 +439,7 @@
               <w:rPr>
                 <w:rStyle w:val="Lienhypertexte"/>
                 <w:noProof/>
+                <w:lang w:val="en-US"/>
               </w:rPr>
               <w:t>The bone’s ends</w:t>
             </w:r>
@@ -440,7 +462,7 @@
                 <w:noProof/>
                 <w:webHidden/>
               </w:rPr>
-              <w:instrText xml:space="preserve"> PAGEREF _Toc334518135 \h </w:instrText>
+              <w:instrText xml:space="preserve"> PAGEREF _Toc334535842 \h </w:instrText>
             </w:r>
             <w:r>
               <w:rPr>
@@ -484,11 +506,12 @@
               <w:lang w:eastAsia="fr-FR"/>
             </w:rPr>
           </w:pPr>
-          <w:hyperlink w:anchor="_Toc334518136" w:history="1">
+          <w:hyperlink w:anchor="_Toc334535843" w:history="1">
             <w:r>
               <w:rPr>
                 <w:rStyle w:val="Lienhypertexte"/>
                 <w:noProof/>
+                <w:lang w:val="en-US"/>
               </w:rPr>
               <w:t>III.</w:t>
             </w:r>
@@ -504,8 +527,9 @@
               <w:rPr>
                 <w:rStyle w:val="Lienhypertexte"/>
                 <w:noProof/>
-              </w:rPr>
-              <w:t>Os enfant</w:t>
+                <w:lang w:val="en-US"/>
+              </w:rPr>
+              <w:t>Child bone</w:t>
             </w:r>
             <w:r>
               <w:rPr>
@@ -526,7 +550,7 @@
                 <w:noProof/>
                 <w:webHidden/>
               </w:rPr>
-              <w:instrText xml:space="preserve"> PAGEREF _Toc334518136 \h </w:instrText>
+              <w:instrText xml:space="preserve"> PAGEREF _Toc334535843 \h </w:instrText>
             </w:r>
             <w:r>
               <w:rPr>
@@ -570,11 +594,12 @@
               <w:lang w:eastAsia="fr-FR"/>
             </w:rPr>
           </w:pPr>
-          <w:hyperlink w:anchor="_Toc334518137" w:history="1">
+          <w:hyperlink w:anchor="_Toc334535844" w:history="1">
             <w:r>
               <w:rPr>
                 <w:rStyle w:val="Lienhypertexte"/>
                 <w:noProof/>
+                <w:lang w:val="en-US"/>
               </w:rPr>
               <w:t>IV.</w:t>
             </w:r>
@@ -590,8 +615,9 @@
               <w:rPr>
                 <w:rStyle w:val="Lienhypertexte"/>
                 <w:noProof/>
-              </w:rPr>
-              <w:t>Propriétés des os</w:t>
+                <w:lang w:val="en-US"/>
+              </w:rPr>
+              <w:t>Bones properties</w:t>
             </w:r>
             <w:r>
               <w:rPr>
@@ -612,7 +638,7 @@
                 <w:noProof/>
                 <w:webHidden/>
               </w:rPr>
-              <w:instrText xml:space="preserve"> PAGEREF _Toc334518137 \h </w:instrText>
+              <w:instrText xml:space="preserve"> PAGEREF _Toc334535844 \h </w:instrText>
             </w:r>
             <w:r>
               <w:rPr>
@@ -656,11 +682,12 @@
               <w:lang w:eastAsia="fr-FR"/>
             </w:rPr>
           </w:pPr>
-          <w:hyperlink w:anchor="_Toc334518138" w:history="1">
+          <w:hyperlink w:anchor="_Toc334535845" w:history="1">
             <w:r>
               <w:rPr>
                 <w:rStyle w:val="Lienhypertexte"/>
                 <w:noProof/>
+                <w:lang w:val="en-US"/>
               </w:rPr>
               <w:t>A.</w:t>
             </w:r>
@@ -676,8 +703,9 @@
               <w:rPr>
                 <w:rStyle w:val="Lienhypertexte"/>
                 <w:noProof/>
-              </w:rPr>
-              <w:t>L’angle</w:t>
+                <w:lang w:val="en-US"/>
+              </w:rPr>
+              <w:t>Angle</w:t>
             </w:r>
             <w:r>
               <w:rPr>
@@ -698,7 +726,7 @@
                 <w:noProof/>
                 <w:webHidden/>
               </w:rPr>
-              <w:instrText xml:space="preserve"> PAGEREF _Toc334518138 \h </w:instrText>
+              <w:instrText xml:space="preserve"> PAGEREF _Toc334535845 \h </w:instrText>
             </w:r>
             <w:r>
               <w:rPr>
@@ -742,11 +770,12 @@
               <w:lang w:eastAsia="fr-FR"/>
             </w:rPr>
           </w:pPr>
-          <w:hyperlink w:anchor="_Toc334518139" w:history="1">
+          <w:hyperlink w:anchor="_Toc334535846" w:history="1">
             <w:r>
               <w:rPr>
                 <w:rStyle w:val="Lienhypertexte"/>
                 <w:noProof/>
+                <w:lang w:val="en-US"/>
               </w:rPr>
               <w:t>B.</w:t>
             </w:r>
@@ -762,8 +791,9 @@
               <w:rPr>
                 <w:rStyle w:val="Lienhypertexte"/>
                 <w:noProof/>
-              </w:rPr>
-              <w:t>Suivre l’angle</w:t>
+                <w:lang w:val="en-US"/>
+              </w:rPr>
+              <w:t>Follow angle</w:t>
             </w:r>
             <w:r>
               <w:rPr>
@@ -784,7 +814,7 @@
                 <w:noProof/>
                 <w:webHidden/>
               </w:rPr>
-              <w:instrText xml:space="preserve"> PAGEREF _Toc334518139 \h </w:instrText>
+              <w:instrText xml:space="preserve"> PAGEREF _Toc334535846 \h </w:instrText>
             </w:r>
             <w:r>
               <w:rPr>
@@ -828,11 +858,12 @@
               <w:lang w:eastAsia="fr-FR"/>
             </w:rPr>
           </w:pPr>
-          <w:hyperlink w:anchor="_Toc334518140" w:history="1">
+          <w:hyperlink w:anchor="_Toc334535847" w:history="1">
             <w:r>
               <w:rPr>
                 <w:rStyle w:val="Lienhypertexte"/>
                 <w:noProof/>
+                <w:lang w:val="en-US"/>
               </w:rPr>
               <w:t>C.</w:t>
             </w:r>
@@ -848,8 +879,9 @@
               <w:rPr>
                 <w:rStyle w:val="Lienhypertexte"/>
                 <w:noProof/>
-              </w:rPr>
-              <w:t>La longueur</w:t>
+                <w:lang w:val="en-US"/>
+              </w:rPr>
+              <w:t>Length</w:t>
             </w:r>
             <w:r>
               <w:rPr>
@@ -870,7 +902,7 @@
                 <w:noProof/>
                 <w:webHidden/>
               </w:rPr>
-              <w:instrText xml:space="preserve"> PAGEREF _Toc334518140 \h </w:instrText>
+              <w:instrText xml:space="preserve"> PAGEREF _Toc334535847 \h </w:instrText>
             </w:r>
             <w:r>
               <w:rPr>
@@ -914,11 +946,12 @@
               <w:lang w:eastAsia="fr-FR"/>
             </w:rPr>
           </w:pPr>
-          <w:hyperlink w:anchor="_Toc334518141" w:history="1">
+          <w:hyperlink w:anchor="_Toc334535848" w:history="1">
             <w:r>
               <w:rPr>
                 <w:rStyle w:val="Lienhypertexte"/>
                 <w:noProof/>
+                <w:lang w:val="en-US"/>
               </w:rPr>
               <w:t>D.</w:t>
             </w:r>
@@ -934,8 +967,9 @@
               <w:rPr>
                 <w:rStyle w:val="Lienhypertexte"/>
                 <w:noProof/>
-              </w:rPr>
-              <w:t>Le décalage</w:t>
+                <w:lang w:val="en-US"/>
+              </w:rPr>
+              <w:t>Offset</w:t>
             </w:r>
             <w:r>
               <w:rPr>
@@ -956,7 +990,7 @@
                 <w:noProof/>
                 <w:webHidden/>
               </w:rPr>
-              <w:instrText xml:space="preserve"> PAGEREF _Toc334518141 \h </w:instrText>
+              <w:instrText xml:space="preserve"> PAGEREF _Toc334535848 \h </w:instrText>
             </w:r>
             <w:r>
               <w:rPr>
@@ -1000,11 +1034,12 @@
               <w:lang w:eastAsia="fr-FR"/>
             </w:rPr>
           </w:pPr>
-          <w:hyperlink w:anchor="_Toc334518142" w:history="1">
+          <w:hyperlink w:anchor="_Toc334535849" w:history="1">
             <w:r>
               <w:rPr>
                 <w:rStyle w:val="Lienhypertexte"/>
                 <w:noProof/>
+                <w:lang w:val="en-US"/>
               </w:rPr>
               <w:t>E.</w:t>
             </w:r>
@@ -1020,6 +1055,7 @@
               <w:rPr>
                 <w:rStyle w:val="Lienhypertexte"/>
                 <w:noProof/>
+                <w:lang w:val="en-US"/>
               </w:rPr>
               <w:t>Images</w:t>
             </w:r>
@@ -1042,7 +1078,7 @@
                 <w:noProof/>
                 <w:webHidden/>
               </w:rPr>
-              <w:instrText xml:space="preserve"> PAGEREF _Toc334518142 \h </w:instrText>
+              <w:instrText xml:space="preserve"> PAGEREF _Toc334535849 \h </w:instrText>
             </w:r>
             <w:r>
               <w:rPr>
@@ -1086,11 +1122,12 @@
               <w:lang w:eastAsia="fr-FR"/>
             </w:rPr>
           </w:pPr>
-          <w:hyperlink w:anchor="_Toc334518143" w:history="1">
+          <w:hyperlink w:anchor="_Toc334535850" w:history="1">
             <w:r>
               <w:rPr>
                 <w:rStyle w:val="Lienhypertexte"/>
                 <w:noProof/>
+                <w:lang w:val="en-US"/>
               </w:rPr>
               <w:t>F.</w:t>
             </w:r>
@@ -1106,8 +1143,9 @@
               <w:rPr>
                 <w:rStyle w:val="Lienhypertexte"/>
                 <w:noProof/>
-              </w:rPr>
-              <w:t>Le plan</w:t>
+                <w:lang w:val="en-US"/>
+              </w:rPr>
+              <w:t>Z-Order</w:t>
             </w:r>
             <w:r>
               <w:rPr>
@@ -1128,7 +1166,7 @@
                 <w:noProof/>
                 <w:webHidden/>
               </w:rPr>
-              <w:instrText xml:space="preserve"> PAGEREF _Toc334518143 \h </w:instrText>
+              <w:instrText xml:space="preserve"> PAGEREF _Toc334535850 \h </w:instrText>
             </w:r>
             <w:r>
               <w:rPr>
@@ -1172,11 +1210,12 @@
               <w:lang w:eastAsia="fr-FR"/>
             </w:rPr>
           </w:pPr>
-          <w:hyperlink w:anchor="_Toc334518144" w:history="1">
+          <w:hyperlink w:anchor="_Toc334535851" w:history="1">
             <w:r>
               <w:rPr>
                 <w:rStyle w:val="Lienhypertexte"/>
                 <w:noProof/>
+                <w:lang w:val="en-US"/>
               </w:rPr>
               <w:t>G.</w:t>
             </w:r>
@@ -1192,8 +1231,9 @@
               <w:rPr>
                 <w:rStyle w:val="Lienhypertexte"/>
                 <w:noProof/>
-              </w:rPr>
-              <w:t>Masque de collision</w:t>
+                <w:lang w:val="en-US"/>
+              </w:rPr>
+              <w:t>Collision Mask</w:t>
             </w:r>
             <w:r>
               <w:rPr>
@@ -1214,7 +1254,7 @@
                 <w:noProof/>
                 <w:webHidden/>
               </w:rPr>
-              <w:instrText xml:space="preserve"> PAGEREF _Toc334518144 \h </w:instrText>
+              <w:instrText xml:space="preserve"> PAGEREF _Toc334535851 \h </w:instrText>
             </w:r>
             <w:r>
               <w:rPr>
@@ -1258,11 +1298,12 @@
               <w:lang w:eastAsia="fr-FR"/>
             </w:rPr>
           </w:pPr>
-          <w:hyperlink w:anchor="_Toc334518145" w:history="1">
+          <w:hyperlink w:anchor="_Toc334535852" w:history="1">
             <w:r>
               <w:rPr>
                 <w:rStyle w:val="Lienhypertexte"/>
                 <w:noProof/>
+                <w:lang w:val="en-US"/>
               </w:rPr>
               <w:t>V.</w:t>
             </w:r>
@@ -1278,6 +1319,7 @@
               <w:rPr>
                 <w:rStyle w:val="Lienhypertexte"/>
                 <w:noProof/>
+                <w:lang w:val="en-US"/>
               </w:rPr>
               <w:t>Conclusion</w:t>
             </w:r>
@@ -1300,7 +1342,7 @@
                 <w:noProof/>
                 <w:webHidden/>
               </w:rPr>
-              <w:instrText xml:space="preserve"> PAGEREF _Toc334518145 \h </w:instrText>
+              <w:instrText xml:space="preserve"> PAGEREF _Toc334535852 \h </w:instrText>
             </w:r>
             <w:r>
               <w:rPr>
@@ -1332,10 +1374,16 @@
           </w:hyperlink>
         </w:p>
         <w:p>
+          <w:pPr>
+            <w:rPr>
+              <w:lang w:val="en-US"/>
+            </w:rPr>
+          </w:pPr>
           <w:r>
             <w:rPr>
               <w:b/>
               <w:bCs/>
+              <w:lang w:val="en-US"/>
             </w:rPr>
             <w:fldChar w:fldCharType="end"/>
           </w:r>
@@ -1345,43 +1393,42 @@
     <w:p>
       <w:pPr>
         <w:pStyle w:val="Titre1"/>
-      </w:pPr>
-      <w:bookmarkStart w:id="0" w:name="_Toc334518132"/>
-      <w:r>
-        <w:t xml:space="preserve">General </w:t>
-      </w:r>
-      <w:proofErr w:type="spellStart"/>
-      <w:r>
-        <w:t>presentation</w:t>
-      </w:r>
-      <w:bookmarkStart w:id="1" w:name="_GoBack"/>
-      <w:bookmarkEnd w:id="0"/>
+        <w:rPr>
+          <w:lang w:val="en-US"/>
+        </w:rPr>
+      </w:pPr>
+      <w:bookmarkStart w:id="1" w:name="_Toc334535839"/>
+      <w:r>
+        <w:rPr>
+          <w:lang w:val="en-US"/>
+        </w:rPr>
+        <w:t>General presentation</w:t>
+      </w:r>
       <w:bookmarkEnd w:id="1"/>
-      <w:proofErr w:type="spellEnd"/>
-    </w:p>
-    <w:p>
-      <w:pPr>
-        <w:rPr>
-          <w:lang w:val="en-US"/>
-        </w:rPr>
-      </w:pPr>
-      <w:r>
-        <w:rPr>
-          <w:lang w:val="en-US"/>
-        </w:rPr>
-        <w:t>The skeleton extension provides an object named « Skeleton object », actions, conditions and expressions which can act on it with the event</w:t>
-      </w:r>
-      <w:r>
-        <w:rPr>
-          <w:lang w:val="en-US"/>
-        </w:rPr>
-        <w:t>s</w:t>
-      </w:r>
-      <w:r>
-        <w:rPr>
-          <w:lang w:val="en-US"/>
-        </w:rPr>
-        <w:t>.</w:t>
+    </w:p>
+    <w:p>
+      <w:pPr>
+        <w:rPr>
+          <w:lang w:val="en-US"/>
+        </w:rPr>
+      </w:pPr>
+      <w:r>
+        <w:rPr>
+          <w:lang w:val="en-US"/>
+        </w:rPr>
+        <w:t xml:space="preserve">The skeleton extension provides an object named </w:t>
+      </w:r>
+      <w:r>
+        <w:rPr>
+          <w:lang w:val="en-US"/>
+        </w:rPr>
+        <w:t>“Skeleton object”</w:t>
+      </w:r>
+      <w:r>
+        <w:rPr>
+          <w:lang w:val="en-US"/>
+        </w:rPr>
+        <w:t>, actions, conditions and expressions which can act on it with the events.</w:t>
       </w:r>
     </w:p>
     <w:p>
@@ -1400,14 +1447,17 @@
     <w:p>
       <w:pPr>
         <w:jc w:val="center"/>
+        <w:rPr>
+          <w:lang w:val="en-US"/>
+        </w:rPr>
       </w:pPr>
       <w:r>
         <w:rPr>
           <w:noProof/>
-          <w:lang w:eastAsia="fr-FR"/>
+          <w:lang w:val="en-US" w:eastAsia="fr-FR"/>
         </w:rPr>
         <w:drawing>
-          <wp:inline distT="0" distB="0" distL="0" distR="0" wp14:anchorId="42646025" wp14:editId="393D1BA1">
+          <wp:inline distT="0" distB="0" distL="0" distR="0" wp14:anchorId="44ACA116" wp14:editId="2DAC9A5E">
             <wp:extent cx="3064776" cy="2085975"/>
             <wp:effectExtent l="0" t="0" r="2540" b="0"/>
             <wp:docPr id="2" name="Image 2"/>
@@ -1446,42 +1496,33 @@
     <w:p>
       <w:pPr>
         <w:pStyle w:val="Titre1"/>
-      </w:pPr>
-      <w:bookmarkStart w:id="2" w:name="_Toc334518133"/>
-      <w:r>
+        <w:rPr>
+          <w:lang w:val="en-US"/>
+        </w:rPr>
+      </w:pPr>
+      <w:bookmarkStart w:id="2" w:name="_Toc334535840"/>
+      <w:r>
+        <w:rPr>
+          <w:lang w:val="en-US"/>
+        </w:rPr>
         <w:lastRenderedPageBreak/>
-        <w:t xml:space="preserve">The </w:t>
-      </w:r>
-      <w:proofErr w:type="spellStart"/>
-      <w:r>
-        <w:t>bones</w:t>
+        <w:t>The bones</w:t>
       </w:r>
       <w:bookmarkEnd w:id="2"/>
-      <w:proofErr w:type="spellEnd"/>
     </w:p>
     <w:p>
       <w:pPr>
         <w:pStyle w:val="Titre2"/>
-      </w:pPr>
-      <w:bookmarkStart w:id="3" w:name="_Toc334518134"/>
-      <w:r>
-        <w:t xml:space="preserve">The base </w:t>
-      </w:r>
-      <w:proofErr w:type="spellStart"/>
-      <w:r>
-        <w:t>bone</w:t>
-      </w:r>
-      <w:proofErr w:type="spellEnd"/>
-      <w:r>
-        <w:t xml:space="preserve"> (</w:t>
-      </w:r>
-      <w:proofErr w:type="spellStart"/>
-      <w:r>
-        <w:t>root</w:t>
-      </w:r>
-      <w:proofErr w:type="spellEnd"/>
-      <w:r>
-        <w:t>)</w:t>
+        <w:rPr>
+          <w:lang w:val="en-US"/>
+        </w:rPr>
+      </w:pPr>
+      <w:bookmarkStart w:id="3" w:name="_Toc334535841"/>
+      <w:r>
+        <w:rPr>
+          <w:lang w:val="en-US"/>
+        </w:rPr>
+        <w:t>The base bone (root)</w:t>
       </w:r>
       <w:bookmarkEnd w:id="3"/>
     </w:p>
@@ -1495,26 +1536,23 @@
         <w:rPr>
           <w:lang w:val="en-US"/>
         </w:rPr>
-        <w:t xml:space="preserve">The left part of the editor shows the preview of the skeleton as thick lines. </w:t>
-      </w:r>
-      <w:r>
-        <w:rPr>
-          <w:lang w:val="en-US"/>
-        </w:rPr>
-        <w:t>Each one represents a bone.</w:t>
+        <w:t>The left part of the editor shows the preview of the skeleton as thick lines. Each one represents a bone.</w:t>
       </w:r>
     </w:p>
     <w:p>
       <w:pPr>
         <w:jc w:val="center"/>
+        <w:rPr>
+          <w:lang w:val="en-US"/>
+        </w:rPr>
       </w:pPr>
       <w:r>
         <w:rPr>
           <w:noProof/>
-          <w:lang w:eastAsia="fr-FR"/>
+          <w:lang w:val="en-US" w:eastAsia="fr-FR"/>
         </w:rPr>
         <w:drawing>
-          <wp:inline distT="0" distB="0" distL="0" distR="0" wp14:anchorId="68221D57" wp14:editId="60E4BD86">
+          <wp:inline distT="0" distB="0" distL="0" distR="0" wp14:anchorId="51AAC5AA" wp14:editId="1F6DE978">
             <wp:extent cx="2624191" cy="2053087"/>
             <wp:effectExtent l="0" t="0" r="5080" b="4445"/>
             <wp:docPr id="3" name="Image 3"/>
@@ -1560,30 +1598,34 @@
         <w:rPr>
           <w:lang w:val="en-US"/>
         </w:rPr>
-        <w:t xml:space="preserve">Here, the skeleton owns only one bone called « root ». </w:t>
-      </w:r>
-      <w:r>
-        <w:rPr>
-          <w:lang w:val="en-US"/>
-        </w:rPr>
-        <w:t>This bone is the first bone of our skeleton and so it’s its base. Other bones will be connected to it.</w:t>
+        <w:t>Here, the skele</w:t>
+      </w:r>
+      <w:r>
+        <w:rPr>
+          <w:lang w:val="en-US"/>
+        </w:rPr>
+        <w:t>ton owns only one bone called “root”</w:t>
+      </w:r>
+      <w:r>
+        <w:rPr>
+          <w:lang w:val="en-US"/>
+        </w:rPr>
+        <w:t>. This bone is the first bone of our skeleton and so it’s its base. Other bones will be connected to it.</w:t>
       </w:r>
     </w:p>
     <w:p>
       <w:pPr>
         <w:pStyle w:val="Titre2"/>
-      </w:pPr>
-      <w:bookmarkStart w:id="4" w:name="_Toc334518135"/>
-      <w:r>
-        <w:t xml:space="preserve">The </w:t>
-      </w:r>
-      <w:proofErr w:type="spellStart"/>
-      <w:r>
-        <w:t>bone’s</w:t>
-      </w:r>
-      <w:proofErr w:type="spellEnd"/>
-      <w:r>
-        <w:t xml:space="preserve"> ends</w:t>
+        <w:rPr>
+          <w:lang w:val="en-US"/>
+        </w:rPr>
+      </w:pPr>
+      <w:bookmarkStart w:id="4" w:name="_Toc334535842"/>
+      <w:r>
+        <w:rPr>
+          <w:lang w:val="en-US"/>
+        </w:rPr>
+        <w:t>The bone’s ends</w:t>
       </w:r>
       <w:bookmarkEnd w:id="4"/>
     </w:p>
@@ -1593,80 +1635,29 @@
           <w:lang w:val="en-US"/>
         </w:rPr>
       </w:pPr>
-      <w:proofErr w:type="spellStart"/>
-      <w:r>
-        <w:t>Each</w:t>
-      </w:r>
-      <w:proofErr w:type="spellEnd"/>
-      <w:r>
-        <w:t xml:space="preserve"> </w:t>
-      </w:r>
-      <w:proofErr w:type="spellStart"/>
-      <w:r>
-        <w:t>bone</w:t>
-      </w:r>
-      <w:proofErr w:type="spellEnd"/>
-      <w:r>
-        <w:t xml:space="preserve"> has </w:t>
-      </w:r>
-      <w:proofErr w:type="spellStart"/>
-      <w:r>
-        <w:t>two</w:t>
-      </w:r>
-      <w:proofErr w:type="spellEnd"/>
-      <w:r>
-        <w:t xml:space="preserve"> ends </w:t>
-      </w:r>
-      <w:proofErr w:type="spellStart"/>
-      <w:r>
-        <w:t>which</w:t>
-      </w:r>
-      <w:proofErr w:type="spellEnd"/>
-      <w:r>
-        <w:t xml:space="preserve"> are </w:t>
-      </w:r>
-      <w:proofErr w:type="spellStart"/>
-      <w:r>
-        <w:t>represented</w:t>
-      </w:r>
-      <w:proofErr w:type="spellEnd"/>
-      <w:r>
-        <w:t xml:space="preserve"> by a </w:t>
-      </w:r>
-      <w:proofErr w:type="spellStart"/>
-      <w:r>
-        <w:t>circle</w:t>
-      </w:r>
-      <w:proofErr w:type="spellEnd"/>
-      <w:r>
-        <w:t xml:space="preserve">. </w:t>
-      </w:r>
-      <w:r>
-        <w:rPr>
-          <w:lang w:val="en-US"/>
-        </w:rPr>
-        <w:t xml:space="preserve">These two ends don’t have the same </w:t>
-      </w:r>
-      <w:r>
-        <w:rPr>
-          <w:lang w:val="en-US"/>
-        </w:rPr>
-        <w:t>role. They are differentiated by their name.</w:t>
+      <w:r>
+        <w:rPr>
+          <w:lang w:val="en-US"/>
+        </w:rPr>
+        <w:t>Each bone has two ends which are represented by a circle. These two ends don’t have the same role. They are differentiated by their name.</w:t>
       </w:r>
     </w:p>
     <w:p>
       <w:pPr>
         <w:jc w:val="center"/>
+        <w:rPr>
+          <w:lang w:val="en-US"/>
+        </w:rPr>
       </w:pPr>
       <w:r>
         <w:rPr>
           <w:noProof/>
-          <w:lang w:eastAsia="fr-FR"/>
+          <w:lang w:val="en-US" w:eastAsia="fr-FR"/>
         </w:rPr>
         <mc:AlternateContent>
           <mc:Choice Requires="wpc">
             <w:drawing>
-              <wp:inline distT="0" distB="0" distL="0" distR="0">
+              <wp:inline distT="0" distB="0" distL="0" distR="0" wp14:anchorId="56A26AD9" wp14:editId="2FE9E0E6">
                 <wp:extent cx="5486400" cy="1751163"/>
                 <wp:effectExtent l="0" t="0" r="0" b="0"/>
                 <wp:docPr id="5" name="Zone de dessin 5"/>
@@ -1929,71 +1920,64 @@
         <w:rPr>
           <w:lang w:val="en-US"/>
         </w:rPr>
-        <w:t>The bone’s shape allow</w:t>
-      </w:r>
-      <w:r>
-        <w:rPr>
-          <w:lang w:val="en-US"/>
-        </w:rPr>
-        <w:t>s</w:t>
-      </w:r>
-      <w:r>
-        <w:rPr>
-          <w:lang w:val="en-US"/>
-        </w:rPr>
-        <w:t xml:space="preserve"> you to easily recognize the two ends.</w:t>
+        <w:t>The bone’s shape allows you to easily recognize the two ends.</w:t>
       </w:r>
     </w:p>
     <w:p>
       <w:pPr>
         <w:pStyle w:val="Titre1"/>
-      </w:pPr>
-      <w:bookmarkStart w:id="5" w:name="_Toc334518136"/>
-      <w:r>
-        <w:t>Os enfant</w:t>
+        <w:rPr>
+          <w:lang w:val="en-US"/>
+        </w:rPr>
+      </w:pPr>
+      <w:bookmarkStart w:id="5" w:name="_Toc334535843"/>
+      <w:r>
+        <w:rPr>
+          <w:lang w:val="en-US"/>
+        </w:rPr>
+        <w:t>Child bone</w:t>
       </w:r>
       <w:bookmarkEnd w:id="5"/>
     </w:p>
     <w:p>
-      <w:r>
-        <w:t>En sélectionnant l’os « </w:t>
-      </w:r>
-      <w:proofErr w:type="spellStart"/>
-      <w:r>
-        <w:t>root</w:t>
-      </w:r>
-      <w:proofErr w:type="spellEnd"/>
-      <w:r>
-        <w:t> » et en cliquant sur « Ajouter un os enfant », une boîte de dialogue vous demande quel nom donner au futur os que vous allez créer. Cet os sera un os enfant de l’os « </w:t>
-      </w:r>
-      <w:proofErr w:type="spellStart"/>
-      <w:r>
-        <w:t>root</w:t>
-      </w:r>
-      <w:proofErr w:type="spellEnd"/>
-      <w:r>
-        <w:t xml:space="preserve"> ». En effet, ce nouvel os est en fait connecté à la queue de l’os </w:t>
-      </w:r>
-      <w:proofErr w:type="spellStart"/>
-      <w:r>
-        <w:t>root</w:t>
-      </w:r>
-      <w:proofErr w:type="spellEnd"/>
-      <w:r>
-        <w:t>.</w:t>
+      <w:pPr>
+        <w:rPr>
+          <w:lang w:val="en-US"/>
+        </w:rPr>
+      </w:pPr>
+      <w:r>
+        <w:rPr>
+          <w:lang w:val="en-US"/>
+        </w:rPr>
+        <w:t>By selecting the bone « root » and clicking on « Add a child bone »</w:t>
+      </w:r>
+      <w:r>
+        <w:rPr>
+          <w:lang w:val="en-US"/>
+        </w:rPr>
+        <w:t>, a</w:t>
+      </w:r>
+      <w:r>
+        <w:rPr>
+          <w:lang w:val="en-US"/>
+        </w:rPr>
+        <w:t xml:space="preserve"> dialog box asks you for the future name of the bone. It will be a child bone of “root”. In fact, it will be connected to the tail of its parent (“root”).</w:t>
       </w:r>
     </w:p>
     <w:p>
       <w:pPr>
         <w:jc w:val="center"/>
+        <w:rPr>
+          <w:lang w:val="en-US"/>
+        </w:rPr>
       </w:pPr>
       <w:r>
         <w:rPr>
           <w:noProof/>
-          <w:lang w:eastAsia="fr-FR"/>
+          <w:lang w:val="en-US" w:eastAsia="fr-FR"/>
         </w:rPr>
         <w:drawing>
-          <wp:inline distT="0" distB="0" distL="0" distR="0" wp14:anchorId="4033B011" wp14:editId="6E86A3A2">
+          <wp:inline distT="0" distB="0" distL="0" distR="0" wp14:anchorId="3A6597C5" wp14:editId="667C2D97">
             <wp:extent cx="2648608" cy="724619"/>
             <wp:effectExtent l="0" t="0" r="0" b="0"/>
             <wp:docPr id="4" name="Image 4"/>
@@ -2037,62 +2021,128 @@
       </w:r>
     </w:p>
     <w:p>
-      <w:r>
-        <w:t>Nous verrons plus tard que dès que l’on modifiera la longueur ou la rotation de « </w:t>
-      </w:r>
-      <w:proofErr w:type="spellStart"/>
-      <w:r>
-        <w:t>root</w:t>
-      </w:r>
-      <w:proofErr w:type="spellEnd"/>
-      <w:r>
-        <w:t> », ses os enfant</w:t>
-      </w:r>
-      <w:r>
-        <w:t>s</w:t>
-      </w:r>
-      <w:r>
-        <w:t xml:space="preserve"> suivront.</w:t>
+      <w:pPr>
+        <w:rPr>
+          <w:lang w:val="en-US"/>
+        </w:rPr>
+      </w:pPr>
+      <w:r>
+        <w:rPr>
+          <w:lang w:val="en-US"/>
+        </w:rPr>
+        <w:t>We will see that the child bones follow their parent’s tail (when we will change the parent’s length or angle).</w:t>
       </w:r>
     </w:p>
     <w:p>
       <w:pPr>
         <w:rPr>
           <w:i/>
-        </w:rPr>
-      </w:pPr>
+          <w:lang w:val="en-US"/>
+        </w:rPr>
+      </w:pPr>
+      <w:proofErr w:type="gramStart"/>
       <w:r>
         <w:rPr>
           <w:i/>
+          <w:lang w:val="en-US"/>
+        </w:rPr>
+        <w:t>Note :</w:t>
+      </w:r>
+      <w:proofErr w:type="gramEnd"/>
+      <w:r>
+        <w:rPr>
+          <w:i/>
+          <w:lang w:val="en-US"/>
+        </w:rPr>
+        <w:t xml:space="preserve"> A bone can have more than one child bone.</w:t>
+      </w:r>
+    </w:p>
+    <w:p>
+      <w:pPr>
+        <w:rPr>
+          <w:lang w:val="en-US"/>
+        </w:rPr>
+      </w:pPr>
+      <w:r>
+        <w:rPr>
+          <w:lang w:val="en-US"/>
         </w:rPr>
         <w:lastRenderedPageBreak/>
-        <w:t>Remarque : Un os peut avoir plusieurs os enfants</w:t>
-      </w:r>
-    </w:p>
-    <w:p>
-      <w:r>
-        <w:t xml:space="preserve">De la même manière, pour ajouter un os enfant à « New </w:t>
-      </w:r>
-      <w:proofErr w:type="spellStart"/>
-      <w:r>
-        <w:t>Bone</w:t>
-      </w:r>
-      <w:proofErr w:type="spellEnd"/>
-      <w:r>
-        <w:t> », sélectionnez-le puis cliquez sur « Ajouter un os enfant ». Donnez-lui un nom différent des autres. Vous devriez avoir à peu de choses près ce résultat :</w:t>
-      </w:r>
+        <w:t>Do the same thing with “New bone”</w:t>
+      </w:r>
+      <w:proofErr w:type="gramStart"/>
+      <w:r>
+        <w:rPr>
+          <w:lang w:val="en-US"/>
+        </w:rPr>
+        <w:t>,</w:t>
+      </w:r>
+      <w:proofErr w:type="gramEnd"/>
+      <w:r>
+        <w:rPr>
+          <w:lang w:val="en-US"/>
+        </w:rPr>
+        <w:t xml:space="preserve"> add a child bone to it. Give</w:t>
+      </w:r>
+      <w:r>
+        <w:rPr>
+          <w:lang w:val="en-US"/>
+        </w:rPr>
+        <w:t xml:space="preserve"> it</w:t>
+      </w:r>
+      <w:r>
+        <w:rPr>
+          <w:lang w:val="en-US"/>
+        </w:rPr>
+        <w:t xml:space="preserve"> a different name (in the example, it will be “New bone 2”). </w:t>
+      </w:r>
+      <w:r>
+        <w:rPr>
+          <w:lang w:val="en-US"/>
+        </w:rPr>
+        <w:t>At the end, y</w:t>
+      </w:r>
+      <w:r>
+        <w:rPr>
+          <w:lang w:val="en-US"/>
+        </w:rPr>
+        <w:t>ou</w:t>
+      </w:r>
+      <w:r>
+        <w:rPr>
+          <w:lang w:val="en-US"/>
+        </w:rPr>
+        <w:t xml:space="preserve"> would</w:t>
+      </w:r>
+      <w:r>
+        <w:rPr>
+          <w:lang w:val="en-US"/>
+        </w:rPr>
+        <w:t xml:space="preserve"> have probably something that look like </w:t>
+      </w:r>
+      <w:proofErr w:type="gramStart"/>
+      <w:r>
+        <w:rPr>
+          <w:lang w:val="en-US"/>
+        </w:rPr>
+        <w:t>this :</w:t>
+      </w:r>
+      <w:proofErr w:type="gramEnd"/>
     </w:p>
     <w:p>
       <w:pPr>
         <w:jc w:val="center"/>
+        <w:rPr>
+          <w:lang w:val="en-US"/>
+        </w:rPr>
       </w:pPr>
       <w:r>
         <w:rPr>
           <w:noProof/>
-          <w:lang w:eastAsia="fr-FR"/>
+          <w:lang w:val="en-US" w:eastAsia="fr-FR"/>
         </w:rPr>
         <w:drawing>
-          <wp:inline distT="0" distB="0" distL="0" distR="0" wp14:anchorId="42D89CE8" wp14:editId="4EBFA480">
+          <wp:inline distT="0" distB="0" distL="0" distR="0" wp14:anchorId="44EDEF91" wp14:editId="770C7539">
             <wp:extent cx="3667131" cy="664234"/>
             <wp:effectExtent l="0" t="0" r="0" b="2540"/>
             <wp:docPr id="9" name="Image 9"/>
@@ -2138,32 +2188,46 @@
     <w:p>
       <w:pPr>
         <w:pStyle w:val="Titre1"/>
-      </w:pPr>
-      <w:bookmarkStart w:id="6" w:name="_Toc334518137"/>
-      <w:r>
-        <w:t>Propriétés des os</w:t>
+        <w:rPr>
+          <w:lang w:val="en-US"/>
+        </w:rPr>
+      </w:pPr>
+      <w:bookmarkStart w:id="6" w:name="_Toc334535844"/>
+      <w:r>
+        <w:rPr>
+          <w:lang w:val="en-US"/>
+        </w:rPr>
+        <w:t>Bones properties</w:t>
       </w:r>
       <w:bookmarkEnd w:id="6"/>
     </w:p>
     <w:p>
-      <w:r>
-        <w:t>La</w:t>
-      </w:r>
-      <w:r>
-        <w:t xml:space="preserve"> grille de propriété présente à droite de la fenêtre d’aperçu du squelette permet de modifier les différentes propriétés des os, comme leur angle (par rapport à l’os dont ils sont enfants), ou leur longueur.</w:t>
+      <w:pPr>
+        <w:rPr>
+          <w:lang w:val="en-US"/>
+        </w:rPr>
+      </w:pPr>
+      <w:r>
+        <w:rPr>
+          <w:lang w:val="en-US"/>
+        </w:rPr>
+        <w:t>The property grid on the right part of the editor can modify the different properties of the selected bone (like angle, length …).</w:t>
       </w:r>
     </w:p>
     <w:p>
       <w:pPr>
         <w:jc w:val="center"/>
+        <w:rPr>
+          <w:lang w:val="en-US"/>
+        </w:rPr>
       </w:pPr>
       <w:r>
         <w:rPr>
           <w:noProof/>
-          <w:lang w:eastAsia="fr-FR"/>
+          <w:lang w:val="en-US" w:eastAsia="fr-FR"/>
         </w:rPr>
         <w:drawing>
-          <wp:inline distT="0" distB="0" distL="0" distR="0" wp14:anchorId="6E7570CA" wp14:editId="64AAC57A">
+          <wp:inline distT="0" distB="0" distL="0" distR="0" wp14:anchorId="33FA0CF6" wp14:editId="1ACFF995">
             <wp:extent cx="2981325" cy="3998576"/>
             <wp:effectExtent l="0" t="0" r="0" b="2540"/>
             <wp:docPr id="23" name="Image 23"/>
@@ -2200,80 +2264,70 @@
       </w:r>
     </w:p>
     <w:p>
-      <w:r>
-        <w:t>Sélectionnez un os, et vous</w:t>
-      </w:r>
-      <w:r>
-        <w:t xml:space="preserve"> pouvez modifier ses propriétés</w:t>
-      </w:r>
-      <w:r>
-        <w:t>,</w:t>
-      </w:r>
-      <w:r>
-        <w:t xml:space="preserve"> juste en cliquant dans les cellules de la grille des propriétés. </w:t>
-      </w:r>
-      <w:r>
-        <w:t xml:space="preserve">Les propriétés nommées « Frame </w:t>
-      </w:r>
-      <w:proofErr w:type="spellStart"/>
-      <w:r>
-        <w:t>clée</w:t>
-      </w:r>
-      <w:proofErr w:type="spellEnd"/>
-      <w:r>
-        <w:t> » et « Type d’interpolation » ne sont utiles que pour le mode animation.</w:t>
+      <w:pPr>
+        <w:rPr>
+          <w:lang w:val="en-US"/>
+        </w:rPr>
+      </w:pPr>
+      <w:r>
+        <w:rPr>
+          <w:lang w:val="en-US"/>
+        </w:rPr>
+        <w:t>Select a bone and you can modify its properties, just by clicking in the grid cells. The properties named “key frame” and “interpolation kind” are useless if you don’t edit animations.</w:t>
       </w:r>
     </w:p>
     <w:p>
       <w:pPr>
         <w:pStyle w:val="Titre2"/>
-      </w:pPr>
-      <w:bookmarkStart w:id="7" w:name="_Toc334518138"/>
-      <w:r>
-        <w:t>L’angle</w:t>
+        <w:rPr>
+          <w:lang w:val="en-US"/>
+        </w:rPr>
+      </w:pPr>
+      <w:bookmarkStart w:id="7" w:name="_Toc334535845"/>
+      <w:r>
+        <w:rPr>
+          <w:lang w:val="en-US"/>
+        </w:rPr>
+        <w:t>Angle</w:t>
       </w:r>
       <w:bookmarkEnd w:id="7"/>
     </w:p>
     <w:p>
-      <w:r>
-        <w:t>En</w:t>
-      </w:r>
-      <w:r>
-        <w:t xml:space="preserve"> réglant l’angle de « New </w:t>
-      </w:r>
-      <w:proofErr w:type="spellStart"/>
-      <w:r>
-        <w:t>bone</w:t>
-      </w:r>
-      <w:proofErr w:type="spellEnd"/>
-      <w:r>
-        <w:t xml:space="preserve"> » </w:t>
-      </w:r>
-      <w:r>
-        <w:t>à</w:t>
-      </w:r>
-      <w:r>
-        <w:t xml:space="preserve"> 40°</w:t>
-      </w:r>
-      <w:r>
-        <w:t xml:space="preserve">, </w:t>
-      </w:r>
-      <w:r>
-        <w:t>l’os se tourne de 40° par rapport à son os parent. Ce qui donne le résultat suivant :</w:t>
-      </w:r>
+      <w:pPr>
+        <w:rPr>
+          <w:lang w:val="en-US"/>
+        </w:rPr>
+      </w:pPr>
+      <w:r>
+        <w:rPr>
+          <w:lang w:val="en-US"/>
+        </w:rPr>
+        <w:t xml:space="preserve">By setting the angle of “New bone” to 40°, the bone rotates of 40° comparing to its parent. The result is shown in the picture </w:t>
+      </w:r>
+      <w:proofErr w:type="gramStart"/>
+      <w:r>
+        <w:rPr>
+          <w:lang w:val="en-US"/>
+        </w:rPr>
+        <w:t>below :</w:t>
+      </w:r>
+      <w:proofErr w:type="gramEnd"/>
     </w:p>
     <w:p>
       <w:pPr>
         <w:jc w:val="center"/>
+        <w:rPr>
+          <w:lang w:val="en-US"/>
+        </w:rPr>
       </w:pPr>
       <w:r>
         <w:rPr>
           <w:noProof/>
-          <w:lang w:eastAsia="fr-FR"/>
+          <w:lang w:val="en-US" w:eastAsia="fr-FR"/>
         </w:rPr>
         <w:lastRenderedPageBreak/>
         <w:drawing>
-          <wp:inline distT="0" distB="0" distL="0" distR="0" wp14:anchorId="4D6CF91C" wp14:editId="253E3215">
+          <wp:inline distT="0" distB="0" distL="0" distR="0" wp14:anchorId="37A69628" wp14:editId="0CDB4BE2">
             <wp:extent cx="2570672" cy="1819125"/>
             <wp:effectExtent l="0" t="0" r="1270" b="0"/>
             <wp:docPr id="11" name="Image 11"/>
@@ -2321,67 +2375,62 @@
         <w:jc w:val="left"/>
         <w:rPr>
           <w:i/>
-        </w:rPr>
-      </w:pPr>
+          <w:lang w:val="en-US"/>
+        </w:rPr>
+      </w:pPr>
+      <w:proofErr w:type="gramStart"/>
       <w:r>
         <w:rPr>
           <w:i/>
-        </w:rPr>
-        <w:t xml:space="preserve">Remarque : on voit bien ici que l’os « New </w:t>
-      </w:r>
-      <w:proofErr w:type="spellStart"/>
+          <w:lang w:val="en-US"/>
+        </w:rPr>
+        <w:t>Note :</w:t>
+      </w:r>
+      <w:proofErr w:type="gramEnd"/>
       <w:r>
         <w:rPr>
           <w:i/>
-        </w:rPr>
-        <w:t>bone</w:t>
-      </w:r>
-      <w:proofErr w:type="spellEnd"/>
-      <w:r>
-        <w:rPr>
-          <w:i/>
-        </w:rPr>
-        <w:t xml:space="preserve"> 2 » a </w:t>
-      </w:r>
-      <w:r>
-        <w:rPr>
-          <w:i/>
-        </w:rPr>
-        <w:t>suivi la queue de son os parent ainsi que sa rotation.</w:t>
-      </w:r>
-    </w:p>
-    <w:p>
-      <w:r>
-        <w:t xml:space="preserve">En mettant un angle de 20° à l’os « New </w:t>
-      </w:r>
-      <w:proofErr w:type="spellStart"/>
-      <w:r>
-        <w:t>bone</w:t>
-      </w:r>
-      <w:proofErr w:type="spellEnd"/>
-      <w:r>
-        <w:t xml:space="preserve"> 2 », ce dernier se tourne de 20° par rapport à son os parent qui est « New </w:t>
-      </w:r>
-      <w:proofErr w:type="spellStart"/>
-      <w:r>
-        <w:t>bone</w:t>
-      </w:r>
-      <w:proofErr w:type="spellEnd"/>
-      <w:r>
-        <w:t> » :</w:t>
-      </w:r>
+          <w:lang w:val="en-US"/>
+        </w:rPr>
+        <w:t xml:space="preserve"> We can see that the child bone of “New bone” (“New bone 2”) is following its parent’s tail (and angle).</w:t>
+      </w:r>
+    </w:p>
+    <w:p>
+      <w:pPr>
+        <w:jc w:val="left"/>
+        <w:rPr>
+          <w:lang w:val="en-US"/>
+        </w:rPr>
+      </w:pPr>
+      <w:r>
+        <w:rPr>
+          <w:lang w:val="en-US"/>
+        </w:rPr>
+        <w:t>By setting a 20° angle to the bone “New bone 2”, it rotates of 20° comparing to its parent which is “New bone</w:t>
+      </w:r>
+      <w:proofErr w:type="gramStart"/>
+      <w:r>
+        <w:rPr>
+          <w:lang w:val="en-US"/>
+        </w:rPr>
+        <w:t>” :</w:t>
+      </w:r>
+      <w:proofErr w:type="gramEnd"/>
     </w:p>
     <w:p>
       <w:pPr>
         <w:jc w:val="center"/>
+        <w:rPr>
+          <w:lang w:val="en-US"/>
+        </w:rPr>
       </w:pPr>
       <w:r>
         <w:rPr>
           <w:noProof/>
-          <w:lang w:eastAsia="fr-FR"/>
+          <w:lang w:val="en-US" w:eastAsia="fr-FR"/>
         </w:rPr>
         <w:drawing>
-          <wp:inline distT="0" distB="0" distL="0" distR="0" wp14:anchorId="21F652B8" wp14:editId="01D01A5D">
+          <wp:inline distT="0" distB="0" distL="0" distR="0" wp14:anchorId="53FADE4A" wp14:editId="5A2E97C5">
             <wp:extent cx="2122098" cy="1755119"/>
             <wp:effectExtent l="0" t="0" r="0" b="0"/>
             <wp:docPr id="12" name="Image 12"/>
@@ -2420,59 +2469,73 @@
     <w:p>
       <w:pPr>
         <w:pStyle w:val="Titre2"/>
-      </w:pPr>
-      <w:bookmarkStart w:id="8" w:name="_Toc334518139"/>
-      <w:r>
-        <w:t>Suivre</w:t>
-      </w:r>
-      <w:r>
-        <w:t xml:space="preserve"> l’angle</w:t>
+        <w:rPr>
+          <w:lang w:val="en-US"/>
+        </w:rPr>
+      </w:pPr>
+      <w:bookmarkStart w:id="8" w:name="_Toc334535846"/>
+      <w:r>
+        <w:rPr>
+          <w:lang w:val="en-US"/>
+        </w:rPr>
+        <w:t>Follow angle</w:t>
       </w:r>
       <w:bookmarkEnd w:id="8"/>
     </w:p>
     <w:p>
-      <w:r>
-        <w:t xml:space="preserve">Cette case à cocher permet de désactiver </w:t>
-      </w:r>
-      <w:r>
-        <w:t>le suivi</w:t>
-      </w:r>
-      <w:r>
-        <w:t xml:space="preserve"> de la rotation de l’os parent. L’os conservera exactement l’angle, même si son parent tourne.</w:t>
-      </w:r>
-    </w:p>
-    <w:p>
-      <w:r>
-        <w:t xml:space="preserve">Désactivez le suivi de l’angle sur l’os « New </w:t>
-      </w:r>
-      <w:proofErr w:type="spellStart"/>
-      <w:r>
-        <w:t>bone</w:t>
-      </w:r>
-      <w:proofErr w:type="spellEnd"/>
-      <w:r>
-        <w:t xml:space="preserve"> 2 », et observez le résultat, l’os « New </w:t>
-      </w:r>
-      <w:proofErr w:type="spellStart"/>
-      <w:r>
-        <w:t>bone</w:t>
-      </w:r>
-      <w:proofErr w:type="spellEnd"/>
-      <w:r>
-        <w:t xml:space="preserve"> 2 » possède toujours un angle de 20°, mais pas par rapport à son os parent.</w:t>
+      <w:pPr>
+        <w:rPr>
+          <w:lang w:val="en-US"/>
+        </w:rPr>
+      </w:pPr>
+      <w:r>
+        <w:rPr>
+          <w:lang w:val="en-US"/>
+        </w:rPr>
+        <w:t>This check box can disable the angle follow of a bone. The bone will conserve its angle, even if its parent rotates.</w:t>
+      </w:r>
+    </w:p>
+    <w:p>
+      <w:pPr>
+        <w:rPr>
+          <w:lang w:val="en-US"/>
+        </w:rPr>
+      </w:pPr>
+      <w:r>
+        <w:rPr>
+          <w:lang w:val="en-US"/>
+        </w:rPr>
+        <w:t xml:space="preserve">Disable the angle follow on “New bone 2”, and observe the result. “New bone 2” still </w:t>
+      </w:r>
+      <w:proofErr w:type="gramStart"/>
+      <w:r>
+        <w:rPr>
+          <w:lang w:val="en-US"/>
+        </w:rPr>
+        <w:t>have</w:t>
+      </w:r>
+      <w:proofErr w:type="gramEnd"/>
+      <w:r>
+        <w:rPr>
+          <w:lang w:val="en-US"/>
+        </w:rPr>
+        <w:t xml:space="preserve"> an angle of 20°, but not relatively to its parent.</w:t>
       </w:r>
     </w:p>
     <w:p>
       <w:pPr>
         <w:jc w:val="center"/>
+        <w:rPr>
+          <w:lang w:val="en-US"/>
+        </w:rPr>
       </w:pPr>
       <w:r>
         <w:rPr>
           <w:noProof/>
-          <w:lang w:eastAsia="fr-FR"/>
+          <w:lang w:val="en-US" w:eastAsia="fr-FR"/>
         </w:rPr>
         <w:drawing>
-          <wp:inline distT="0" distB="0" distL="0" distR="0" wp14:anchorId="00F320B4" wp14:editId="5F5FA58B">
+          <wp:inline distT="0" distB="0" distL="0" distR="0" wp14:anchorId="48814711" wp14:editId="22904399">
             <wp:extent cx="2735494" cy="1352550"/>
             <wp:effectExtent l="0" t="0" r="8255" b="0"/>
             <wp:docPr id="24" name="Image 24"/>
@@ -2518,47 +2581,55 @@
     <w:p>
       <w:pPr>
         <w:pStyle w:val="Titre2"/>
-      </w:pPr>
-      <w:bookmarkStart w:id="9" w:name="_Toc334518140"/>
-      <w:r>
-        <w:t>La longueur</w:t>
+        <w:rPr>
+          <w:lang w:val="en-US"/>
+        </w:rPr>
+      </w:pPr>
+      <w:bookmarkStart w:id="9" w:name="_Toc334535847"/>
+      <w:r>
+        <w:rPr>
+          <w:lang w:val="en-US"/>
+        </w:rPr>
+        <w:t>Length</w:t>
       </w:r>
       <w:bookmarkEnd w:id="9"/>
     </w:p>
     <w:p>
-      <w:r>
-        <w:t>La propriété « Longueur » vous permet comme son nom l’indique de modifier la longueur des os en pixel. Sélectionnez par exemple « </w:t>
-      </w:r>
-      <w:r>
-        <w:t xml:space="preserve">New </w:t>
-      </w:r>
-      <w:proofErr w:type="spellStart"/>
-      <w:r>
-        <w:t>bone</w:t>
-      </w:r>
-      <w:proofErr w:type="spellEnd"/>
-      <w:r>
-        <w:t xml:space="preserve"> » et </w:t>
-      </w:r>
-      <w:r>
-        <w:t>mettez-lui</w:t>
-      </w:r>
-      <w:r>
-        <w:t xml:space="preserve"> une longueur de 200. Observez le résultat :</w:t>
-      </w:r>
+      <w:pPr>
+        <w:rPr>
+          <w:lang w:val="en-US"/>
+        </w:rPr>
+      </w:pPr>
+      <w:r>
+        <w:rPr>
+          <w:lang w:val="en-US"/>
+        </w:rPr>
+        <w:t xml:space="preserve">The length property can modify the length of a bone (as pixels). Select for example “New bone” and give it a length of 200. Observe the </w:t>
+      </w:r>
+      <w:proofErr w:type="gramStart"/>
+      <w:r>
+        <w:rPr>
+          <w:lang w:val="en-US"/>
+        </w:rPr>
+        <w:t>result :</w:t>
+      </w:r>
+      <w:proofErr w:type="gramEnd"/>
     </w:p>
     <w:p>
       <w:pPr>
         <w:jc w:val="center"/>
+        <w:rPr>
+          <w:lang w:val="en-US"/>
+        </w:rPr>
       </w:pPr>
       <w:r>
         <w:rPr>
           <w:noProof/>
-          <w:lang w:eastAsia="fr-FR"/>
+          <w:lang w:val="en-US" w:eastAsia="fr-FR"/>
         </w:rPr>
         <w:lastRenderedPageBreak/>
         <w:drawing>
-          <wp:inline distT="0" distB="0" distL="0" distR="0" wp14:anchorId="427555DA" wp14:editId="42646F8F">
+          <wp:inline distT="0" distB="0" distL="0" distR="0" wp14:anchorId="137E180E" wp14:editId="676D91E6">
             <wp:extent cx="2968576" cy="2320506"/>
             <wp:effectExtent l="0" t="0" r="3810" b="3810"/>
             <wp:docPr id="13" name="Image 13"/>
@@ -2605,87 +2676,131 @@
       <w:pPr>
         <w:rPr>
           <w:i/>
-        </w:rPr>
-      </w:pPr>
+          <w:lang w:val="en-US"/>
+        </w:rPr>
+      </w:pPr>
+      <w:proofErr w:type="gramStart"/>
       <w:r>
         <w:rPr>
           <w:i/>
-        </w:rPr>
-        <w:t xml:space="preserve">Remarque : L’os enfant « New </w:t>
+          <w:lang w:val="en-US"/>
+        </w:rPr>
+        <w:t>Note :</w:t>
+      </w:r>
+      <w:proofErr w:type="gramEnd"/>
+      <w:r>
+        <w:rPr>
+          <w:i/>
+          <w:lang w:val="en-US"/>
+        </w:rPr>
+        <w:t xml:space="preserve"> The child bone “New bone 2” stay connected to the tail of “New bone”.</w:t>
+      </w:r>
+    </w:p>
+    <w:p>
+      <w:pPr>
+        <w:pStyle w:val="Titre2"/>
+        <w:rPr>
+          <w:lang w:val="en-US"/>
+        </w:rPr>
+      </w:pPr>
+      <w:bookmarkStart w:id="10" w:name="_Toc334535848"/>
+      <w:r>
+        <w:rPr>
+          <w:lang w:val="en-US"/>
+        </w:rPr>
+        <w:t>Offset</w:t>
+      </w:r>
+      <w:bookmarkEnd w:id="10"/>
+    </w:p>
+    <w:p>
+      <w:pPr>
+        <w:rPr>
+          <w:lang w:val="en-US"/>
+        </w:rPr>
+      </w:pPr>
+      <w:r>
+        <w:rPr>
+          <w:lang w:val="en-US"/>
+        </w:rPr>
+        <w:t>The offset can add a space between a bone and its parent and conserve the connection between the two bones.</w:t>
+      </w:r>
+    </w:p>
+    <w:p>
+      <w:pPr>
+        <w:rPr>
+          <w:lang w:val="en-US"/>
+        </w:rPr>
+      </w:pPr>
+      <w:r>
+        <w:rPr>
+          <w:lang w:val="en-US"/>
+        </w:rPr>
+        <w:t>In the property grid, the two sub-properties “X” and “Y” can set this offset.</w:t>
+      </w:r>
+    </w:p>
+    <w:p>
+      <w:pPr>
+        <w:rPr>
+          <w:lang w:val="en-US"/>
+        </w:rPr>
+      </w:pPr>
+      <w:r>
+        <w:rPr>
+          <w:lang w:val="en-US"/>
+        </w:rPr>
+        <w:t xml:space="preserve">By setting an offset of 30 </w:t>
       </w:r>
       <w:proofErr w:type="spellStart"/>
       <w:r>
         <w:rPr>
-          <w:i/>
-        </w:rPr>
-        <w:t>bone</w:t>
+          <w:lang w:val="en-US"/>
+        </w:rPr>
+        <w:t>px</w:t>
       </w:r>
       <w:proofErr w:type="spellEnd"/>
       <w:r>
         <w:rPr>
-          <w:i/>
-        </w:rPr>
-        <w:t xml:space="preserve"> 2 » reste connecté à la queue de « New </w:t>
+          <w:lang w:val="en-US"/>
+        </w:rPr>
+        <w:t xml:space="preserve"> on X and 15 </w:t>
       </w:r>
       <w:proofErr w:type="spellStart"/>
       <w:r>
         <w:rPr>
-          <w:i/>
-        </w:rPr>
-        <w:t>bone</w:t>
+          <w:lang w:val="en-US"/>
+        </w:rPr>
+        <w:t>px</w:t>
       </w:r>
       <w:proofErr w:type="spellEnd"/>
       <w:r>
         <w:rPr>
-          <w:i/>
-        </w:rPr>
-        <w:t> ».</w:t>
-      </w:r>
-    </w:p>
-    <w:p>
-      <w:pPr>
-        <w:pStyle w:val="Titre2"/>
-      </w:pPr>
-      <w:bookmarkStart w:id="10" w:name="_Toc334518141"/>
-      <w:r>
-        <w:t>Le décalage</w:t>
-      </w:r>
-      <w:bookmarkEnd w:id="10"/>
-    </w:p>
-    <w:p>
-      <w:r>
-        <w:t>Le décalage permet d’écart la tête de l’os de la queue de son os parent sans pour autant déconnecter ce premier. En effet, même lorsqu’un décalage est appliqué, l’os reste connecté à son parent. Toutefois, la tête de l’os et la queue de son os parent sont décalés en fonction des paramètres entrés.</w:t>
-      </w:r>
-    </w:p>
-    <w:p>
-      <w:r>
-        <w:t>Dans la grille des propriétés, les deux sous-propriétés X et Y permettent de régler ce décalage.</w:t>
-      </w:r>
-    </w:p>
-    <w:p>
-      <w:r>
-        <w:t xml:space="preserve">En mettant 30 pixels de décalage en X et 15 pixels en Y à l’os « New </w:t>
-      </w:r>
-      <w:proofErr w:type="spellStart"/>
-      <w:r>
-        <w:t>bone</w:t>
-      </w:r>
-      <w:proofErr w:type="spellEnd"/>
-      <w:r>
-        <w:t xml:space="preserve"> 2 », on obtient ceci :</w:t>
-      </w:r>
+          <w:lang w:val="en-US"/>
+        </w:rPr>
+        <w:t xml:space="preserve"> on Y to “New bone 2”, we obtain </w:t>
+      </w:r>
+      <w:proofErr w:type="gramStart"/>
+      <w:r>
+        <w:rPr>
+          <w:lang w:val="en-US"/>
+        </w:rPr>
+        <w:t>this :</w:t>
+      </w:r>
+      <w:proofErr w:type="gramEnd"/>
     </w:p>
     <w:p>
       <w:pPr>
         <w:jc w:val="center"/>
+        <w:rPr>
+          <w:lang w:val="en-US"/>
+        </w:rPr>
       </w:pPr>
       <w:r>
         <w:rPr>
           <w:noProof/>
-          <w:lang w:eastAsia="fr-FR"/>
+          <w:lang w:val="en-US" w:eastAsia="fr-FR"/>
         </w:rPr>
         <w:drawing>
-          <wp:inline distT="0" distB="0" distL="0" distR="0" wp14:anchorId="2C745505" wp14:editId="05EE68FA">
+          <wp:inline distT="0" distB="0" distL="0" distR="0" wp14:anchorId="718302F6" wp14:editId="4A159279">
             <wp:extent cx="3183848" cy="2632456"/>
             <wp:effectExtent l="0" t="0" r="0" b="0"/>
             <wp:docPr id="14" name="Image 14"/>
@@ -2722,32 +2837,43 @@
       </w:r>
     </w:p>
     <w:p>
-      <w:r>
-        <w:t xml:space="preserve">En fait, le décalage X et Y se fait une fois encore par rapport à l’os parent. On peut donc imaginer le </w:t>
-      </w:r>
-      <w:proofErr w:type="spellStart"/>
-      <w:r>
-        <w:t>répère</w:t>
-      </w:r>
-      <w:proofErr w:type="spellEnd"/>
-      <w:r>
-        <w:t xml:space="preserve"> suivant utilisé pour le décalage</w:t>
-      </w:r>
+      <w:pPr>
+        <w:rPr>
+          <w:lang w:val="en-US"/>
+        </w:rPr>
+      </w:pPr>
+      <w:r>
+        <w:rPr>
+          <w:lang w:val="en-US"/>
+        </w:rPr>
+        <w:t xml:space="preserve">In fact, the offset is relative to the parent bone. The following diagram show how the X and Y coordinates are </w:t>
+      </w:r>
+      <w:proofErr w:type="gramStart"/>
+      <w:r>
+        <w:rPr>
+          <w:lang w:val="en-US"/>
+        </w:rPr>
+        <w:t>applied :</w:t>
+      </w:r>
+      <w:proofErr w:type="gramEnd"/>
     </w:p>
     <w:p>
       <w:pPr>
         <w:jc w:val="center"/>
+        <w:rPr>
+          <w:lang w:val="en-US"/>
+        </w:rPr>
       </w:pPr>
       <w:r>
         <w:rPr>
           <w:noProof/>
-          <w:lang w:eastAsia="fr-FR"/>
+          <w:lang w:val="en-US" w:eastAsia="fr-FR"/>
         </w:rPr>
         <w:lastRenderedPageBreak/>
         <mc:AlternateContent>
           <mc:Choice Requires="wpc">
             <w:drawing>
-              <wp:inline distT="0" distB="0" distL="0" distR="0" wp14:anchorId="1D5DCF49" wp14:editId="32E5E8D4">
+              <wp:inline distT="0" distB="0" distL="0" distR="0" wp14:anchorId="38A11695" wp14:editId="16EC17D1">
                 <wp:extent cx="4735902" cy="3804249"/>
                 <wp:effectExtent l="0" t="0" r="0" b="0"/>
                 <wp:docPr id="15" name="Zone de dessin 15"/>
@@ -3106,84 +3232,176 @@
       </w:r>
     </w:p>
     <w:p>
-      <w:r>
-        <w:t>Avec ce schéma, on constate bien que l’on a un décalage de 30 pixels en X et 15 pixels en Y.</w:t>
+      <w:pPr>
+        <w:rPr>
+          <w:lang w:val="en-US"/>
+        </w:rPr>
+      </w:pPr>
+      <w:r>
+        <w:rPr>
+          <w:lang w:val="en-US"/>
+        </w:rPr>
+        <w:t xml:space="preserve">With this diagram, we can easily see that the offset is really 30 </w:t>
+      </w:r>
+      <w:proofErr w:type="spellStart"/>
+      <w:proofErr w:type="gramStart"/>
+      <w:r>
+        <w:rPr>
+          <w:lang w:val="en-US"/>
+        </w:rPr>
+        <w:t>px</w:t>
+      </w:r>
+      <w:proofErr w:type="spellEnd"/>
+      <w:proofErr w:type="gramEnd"/>
+      <w:r>
+        <w:rPr>
+          <w:lang w:val="en-US"/>
+        </w:rPr>
+        <w:t xml:space="preserve"> on X and 15 </w:t>
+      </w:r>
+      <w:proofErr w:type="spellStart"/>
+      <w:r>
+        <w:rPr>
+          <w:lang w:val="en-US"/>
+        </w:rPr>
+        <w:t>px</w:t>
+      </w:r>
+      <w:proofErr w:type="spellEnd"/>
+      <w:r>
+        <w:rPr>
+          <w:lang w:val="en-US"/>
+        </w:rPr>
+        <w:t xml:space="preserve"> on Y.</w:t>
       </w:r>
     </w:p>
     <w:p>
       <w:pPr>
         <w:pStyle w:val="Titre2"/>
-      </w:pPr>
-      <w:bookmarkStart w:id="11" w:name="_Toc334518142"/>
-      <w:r>
+        <w:rPr>
+          <w:lang w:val="en-US"/>
+        </w:rPr>
+      </w:pPr>
+      <w:bookmarkStart w:id="11" w:name="_Toc334535849"/>
+      <w:r>
+        <w:rPr>
+          <w:lang w:val="en-US"/>
+        </w:rPr>
         <w:t>Images</w:t>
       </w:r>
       <w:bookmarkEnd w:id="11"/>
     </w:p>
     <w:p>
-      <w:r>
-        <w:t xml:space="preserve">La propriété « image » permet de définir l’image qui sera affichée sur l’os quand nous placerons le squelette sur </w:t>
-      </w:r>
-      <w:proofErr w:type="gramStart"/>
-      <w:r>
-        <w:t>le</w:t>
-      </w:r>
-      <w:proofErr w:type="gramEnd"/>
-      <w:r>
-        <w:t xml:space="preserve"> scène. Tapez juste le nom d’une image de la banque d’image pour affecter l’image à l’os.</w:t>
+      <w:pPr>
+        <w:rPr>
+          <w:lang w:val="en-US"/>
+        </w:rPr>
+      </w:pPr>
+      <w:r>
+        <w:rPr>
+          <w:lang w:val="en-US"/>
+        </w:rPr>
+        <w:t>This property allows you to set an image which will be placed automatically on the bone when the skeleton is shown in your game.</w:t>
       </w:r>
     </w:p>
     <w:p>
       <w:pPr>
         <w:pStyle w:val="Titre2"/>
-      </w:pPr>
-      <w:bookmarkStart w:id="12" w:name="_Toc334518143"/>
-      <w:r>
-        <w:t>Le plan</w:t>
+        <w:rPr>
+          <w:lang w:val="en-US"/>
+        </w:rPr>
+      </w:pPr>
+      <w:bookmarkStart w:id="12" w:name="_Toc334535850"/>
+      <w:r>
+        <w:rPr>
+          <w:lang w:val="en-US"/>
+        </w:rPr>
+        <w:t>Z-Order</w:t>
       </w:r>
       <w:bookmarkEnd w:id="12"/>
     </w:p>
     <w:p>
-      <w:r>
-        <w:t>Le plan permet de savoir dans quel ordre les os seront affiché dans votre jeu. Plus le plan d’un os est élevé, plus il sera devant les autres. Au contraire, moins le plan est élevé (peut-être négatif), plus sera derrière les autres. Le plan est complètement indépendant de celui de l’os parent.</w:t>
+      <w:pPr>
+        <w:rPr>
+          <w:lang w:val="en-US"/>
+        </w:rPr>
+      </w:pPr>
+      <w:r>
+        <w:rPr>
+          <w:lang w:val="en-US"/>
+        </w:rPr>
+        <w:t>The Z-order defines the sequence of the bone. A bone with a high z-order will be shown over other bones. A bone with a small z-order will be shown under other bones. The z-order of a bone is independent of its parent bone.</w:t>
       </w:r>
     </w:p>
     <w:p>
       <w:pPr>
         <w:pStyle w:val="Titre2"/>
-      </w:pPr>
-      <w:bookmarkStart w:id="13" w:name="_Toc334518144"/>
-      <w:r>
-        <w:t>Masque de collision</w:t>
+        <w:rPr>
+          <w:lang w:val="en-US"/>
+        </w:rPr>
+      </w:pPr>
+      <w:bookmarkStart w:id="13" w:name="_Toc334535851"/>
+      <w:r>
+        <w:rPr>
+          <w:lang w:val="en-US"/>
+        </w:rPr>
+        <w:t>Collision Mask</w:t>
       </w:r>
       <w:bookmarkEnd w:id="13"/>
     </w:p>
     <w:p>
-      <w:r>
-        <w:t>Le masque de collision permet d’ajouter un masque de collision (</w:t>
+      <w:pPr>
+        <w:rPr>
+          <w:lang w:val="en-US"/>
+        </w:rPr>
+      </w:pPr>
+      <w:r>
+        <w:rPr>
+          <w:lang w:val="en-US"/>
+        </w:rPr>
+        <w:t xml:space="preserve">The collision mask allows you to add a rectangle as the </w:t>
       </w:r>
       <w:proofErr w:type="spellStart"/>
       <w:r>
+        <w:rPr>
+          <w:lang w:val="en-US"/>
+        </w:rPr>
         <w:t>hitbox</w:t>
       </w:r>
       <w:proofErr w:type="spellEnd"/>
       <w:r>
-        <w:t>) à un os. Cela permettra des tester si l’os ou le squelette est en collision avec un autre objet grâce aux événements. Vous pouvez activer ou désactiver le masque et changer la largeur et hauteur du masque.</w:t>
+        <w:rPr>
+          <w:lang w:val="en-US"/>
+        </w:rPr>
+        <w:t xml:space="preserve"> of the bone. This can be useful to test if a bone or the skeleton collide another object in your game. You can enable or disable the mask and set its width and height.</w:t>
       </w:r>
     </w:p>
     <w:p>
       <w:pPr>
         <w:pStyle w:val="Titre1"/>
-      </w:pPr>
-      <w:bookmarkStart w:id="14" w:name="_Toc334518145"/>
-      <w:r>
+        <w:rPr>
+          <w:lang w:val="en-US"/>
+        </w:rPr>
+      </w:pPr>
+      <w:bookmarkStart w:id="14" w:name="_Toc334535852"/>
+      <w:r>
+        <w:rPr>
+          <w:lang w:val="en-US"/>
+        </w:rPr>
         <w:t>Conclusion</w:t>
       </w:r>
       <w:bookmarkEnd w:id="14"/>
     </w:p>
     <w:p>
-      <w:r>
-        <w:t>Vous pouvez maintenant utiliser les fonctions de base de l’extension pour modéliser un squelette. Mais l’intérêt principal de l’extension réside dans la création d’animations avec des squelettes.</w:t>
+      <w:pPr>
+        <w:rPr>
+          <w:lang w:val="en-US"/>
+        </w:rPr>
+      </w:pPr>
+      <w:r>
+        <w:rPr>
+          <w:lang w:val="en-US"/>
+        </w:rPr>
+        <w:t>You are now able to produce some skeleton using the basics principle.</w:t>
       </w:r>
     </w:p>
     <w:sectPr>
@@ -5172,7 +5390,7 @@
 </file>
 
 <file path=customXml/itemProps1.xml><?xml version="1.0" encoding="utf-8"?>
-<ds:datastoreItem xmlns:ds="http://schemas.openxmlformats.org/officeDocument/2006/customXml" ds:itemID="{FF54D377-E5E2-484B-8D71-C7221CB45A7E}">
+<ds:datastoreItem xmlns:ds="http://schemas.openxmlformats.org/officeDocument/2006/customXml" ds:itemID="{69CA61E0-173D-43E2-94E5-05B2C7982275}">
   <ds:schemaRefs>
     <ds:schemaRef ds:uri="http://schemas.openxmlformats.org/officeDocument/2006/bibliography"/>
   </ds:schemaRefs>

</xml_diff>